<commit_message>
doc to rename commit message
</commit_message>
<xml_diff>
--- a/Atomicity_sql.docx
+++ b/Atomicity_sql.docx
@@ -235,27 +235,25 @@
           <w:sz w:val="32"/>
           <w:szCs w:val="32"/>
         </w:rPr>
-        <w:t xml:space="preserve">. Multiple transaction </w:t>
-      </w:r>
-      <w:proofErr w:type="gramStart"/>
-      <w:r>
-        <w:rPr>
-          <w:b/>
-          <w:bCs/>
-          <w:sz w:val="32"/>
-          <w:szCs w:val="32"/>
-        </w:rPr>
-        <w:t>occur</w:t>
-      </w:r>
-      <w:proofErr w:type="gramEnd"/>
-      <w:r>
-        <w:rPr>
-          <w:b/>
-          <w:bCs/>
-          <w:sz w:val="32"/>
-          <w:szCs w:val="32"/>
-        </w:rPr>
-        <w:t xml:space="preserve"> independently without interference </w:t>
+        <w:t>. Multiple transaction occur independently without interference</w:t>
+      </w:r>
+      <w:r>
+        <w:rPr>
+          <w:b/>
+          <w:bCs/>
+          <w:sz w:val="32"/>
+          <w:szCs w:val="32"/>
+        </w:rPr>
+        <w:t xml:space="preserve"> </w:t>
+      </w:r>
+      <w:r>
+        <w:rPr>
+          <w:b/>
+          <w:bCs/>
+          <w:sz w:val="32"/>
+          <w:szCs w:val="32"/>
+        </w:rPr>
+        <w:t>Isolation means that a transaction should take place in a system in such a way that it is the only transaction that is accessing the resources in a database system.</w:t>
       </w:r>
     </w:p>
     <w:p>
@@ -991,7 +989,6 @@
   <w:style w:type="character" w:default="1" w:styleId="DefaultParagraphFont">
     <w:name w:val="Default Paragraph Font"/>
     <w:uiPriority w:val="1"/>
-    <w:semiHidden/>
     <w:unhideWhenUsed/>
   </w:style>
   <w:style w:type="table" w:default="1" w:styleId="TableNormal">

</xml_diff>